<commit_message>
add new member Jesus Fuentes
</commit_message>
<xml_diff>
--- a/NWFLUG/mtg-2016-04-04/known-attendees.docx
+++ b/NWFLUG/mtg-2016-04-04/known-attendees.docx
@@ -1845,7 +1845,7 @@
               <w:rPr>
                 <w:rFonts w:cs="Times New Roman"/>
               </w:rPr>
-              <w:t>Gray</w:t>
+              <w:t>Fuentes</w:t>
             </w:r>
           </w:p>
         </w:tc>
@@ -1864,7 +1864,7 @@
               <w:rPr>
                 <w:rFonts w:cs="Times New Roman"/>
               </w:rPr>
-              <w:t>Bruce</w:t>
+              <w:t>Jesus</w:t>
             </w:r>
           </w:p>
         </w:tc>
@@ -1885,7 +1885,7 @@
                 <w:rFonts w:cs="Times New Roman"/>
                 <w:shd w:val="clear" w:color="auto" w:fill="FFFFFF"/>
               </w:rPr>
-              <w:t>revbcg@swiftel.ne</w:t>
+              <w:t>jrf17@students.uwf.edu</w:t>
             </w:r>
           </w:p>
         </w:tc>
@@ -1939,7 +1939,7 @@
               <w:rPr>
                 <w:rFonts w:cs="Times New Roman"/>
               </w:rPr>
-              <w:t>Johnson</w:t>
+              <w:t>Gray</w:t>
             </w:r>
           </w:p>
         </w:tc>
@@ -1958,7 +1958,7 @@
               <w:rPr>
                 <w:rFonts w:cs="Times New Roman"/>
               </w:rPr>
-              <w:t>Barry</w:t>
+              <w:t>Bruce</w:t>
             </w:r>
           </w:p>
         </w:tc>
@@ -1974,6 +1974,13 @@
                 <w:shd w:val="clear" w:color="auto" w:fill="FFFFFF"/>
               </w:rPr>
             </w:pPr>
+            <w:r>
+              <w:rPr>
+                <w:rFonts w:cs="Times New Roman"/>
+                <w:shd w:val="clear" w:color="auto" w:fill="FFFFFF"/>
+              </w:rPr>
+              <w:t>revbcg@swiftel.ne</w:t>
+            </w:r>
           </w:p>
         </w:tc>
         <w:tc>
@@ -2026,7 +2033,7 @@
               <w:rPr>
                 <w:rFonts w:cs="Times New Roman"/>
               </w:rPr>
-              <w:t>Kaiser</w:t>
+              <w:t>Johnson</w:t>
             </w:r>
           </w:p>
         </w:tc>
@@ -2045,7 +2052,7 @@
               <w:rPr>
                 <w:rFonts w:cs="Times New Roman"/>
               </w:rPr>
-              <w:t>Mike</w:t>
+              <w:t>Barry</w:t>
             </w:r>
           </w:p>
         </w:tc>
@@ -2058,15 +2065,9 @@
               <w:spacing w:line="288" w:lineRule="auto"/>
               <w:rPr>
                 <w:rFonts w:cs="Times New Roman"/>
-              </w:rPr>
-            </w:pPr>
-            <w:r>
-              <w:rPr>
-                <w:rFonts w:cs="Times New Roman"/>
-                <w:shd w:val="clear" w:color="auto" w:fill="FFFFFF"/>
-              </w:rPr>
-              <w:t>mkaiser@afo.net</w:t>
-            </w:r>
+                <w:shd w:val="clear" w:color="auto" w:fill="FFFFFF"/>
+              </w:rPr>
+            </w:pPr>
           </w:p>
         </w:tc>
         <w:tc>
@@ -2081,13 +2082,6 @@
                 <w:shd w:val="clear" w:color="auto" w:fill="FFFFFF"/>
               </w:rPr>
             </w:pPr>
-            <w:r>
-              <w:rPr>
-                <w:rFonts w:cs="Times New Roman"/>
-                <w:shd w:val="clear" w:color="auto" w:fill="FFFFFF"/>
-              </w:rPr>
-              <w:t>P</w:t>
-            </w:r>
           </w:p>
         </w:tc>
       </w:tr>
@@ -2126,7 +2120,7 @@
               <w:rPr>
                 <w:rFonts w:cs="Times New Roman"/>
               </w:rPr>
-              <w:t>Kimm</w:t>
+              <w:t>Kaiser</w:t>
             </w:r>
           </w:p>
         </w:tc>
@@ -2145,7 +2139,7 @@
               <w:rPr>
                 <w:rFonts w:cs="Times New Roman"/>
               </w:rPr>
-              <w:t>Matthew</w:t>
+              <w:t>Mike</w:t>
             </w:r>
           </w:p>
         </w:tc>
@@ -2163,8 +2157,9 @@
             <w:r>
               <w:rPr>
                 <w:rFonts w:cs="Times New Roman"/>
-              </w:rPr>
-              <w:t>modshock@gmail.com</w:t>
+                <w:shd w:val="clear" w:color="auto" w:fill="FFFFFF"/>
+              </w:rPr>
+              <w:t>mkaiser@afo.net</w:t>
             </w:r>
           </w:p>
         </w:tc>
@@ -2177,13 +2172,15 @@
               <w:spacing w:line="288" w:lineRule="auto"/>
               <w:rPr>
                 <w:rFonts w:cs="Times New Roman"/>
-              </w:rPr>
-            </w:pPr>
-            <w:r>
-              <w:rPr>
-                <w:rFonts w:cs="Times New Roman"/>
-              </w:rPr>
-              <w:t>EP</w:t>
+                <w:shd w:val="clear" w:color="auto" w:fill="FFFFFF"/>
+              </w:rPr>
+            </w:pPr>
+            <w:r>
+              <w:rPr>
+                <w:rFonts w:cs="Times New Roman"/>
+                <w:shd w:val="clear" w:color="auto" w:fill="FFFFFF"/>
+              </w:rPr>
+              <w:t>P</w:t>
             </w:r>
           </w:p>
         </w:tc>
@@ -2223,7 +2220,7 @@
               <w:rPr>
                 <w:rFonts w:cs="Times New Roman"/>
               </w:rPr>
-              <w:t>Mahala</w:t>
+              <w:t>Kimm</w:t>
             </w:r>
           </w:p>
         </w:tc>
@@ -2242,7 +2239,7 @@
               <w:rPr>
                 <w:rFonts w:cs="Times New Roman"/>
               </w:rPr>
-              <w:t>Frank</w:t>
+              <w:t>Matthew</w:t>
             </w:r>
           </w:p>
         </w:tc>
@@ -2255,22 +2252,13 @@
               <w:spacing w:line="288" w:lineRule="auto"/>
               <w:rPr>
                 <w:rFonts w:cs="Times New Roman"/>
-                <w:shd w:val="clear" w:color="auto" w:fill="FFFFFF"/>
-              </w:rPr>
-            </w:pPr>
-            <w:r>
-              <w:rPr>
-                <w:rFonts w:cs="Times New Roman"/>
-                <w:shd w:val="clear" w:color="auto" w:fill="FFFFFF"/>
-              </w:rPr>
-              <w:t>fmahala@zoho</w:t>
-            </w:r>
-            <w:r>
-              <w:rPr>
-                <w:rFonts w:cs="Times New Roman"/>
-                <w:shd w:val="clear" w:color="auto" w:fill="FFFFFF"/>
-              </w:rPr>
-              <w:t>.com</w:t>
+              </w:rPr>
+            </w:pPr>
+            <w:r>
+              <w:rPr>
+                <w:rFonts w:cs="Times New Roman"/>
+              </w:rPr>
+              <w:t>modshock@gmail.com</w:t>
             </w:r>
           </w:p>
         </w:tc>
@@ -2283,15 +2271,13 @@
               <w:spacing w:line="288" w:lineRule="auto"/>
               <w:rPr>
                 <w:rFonts w:cs="Times New Roman"/>
-                <w:shd w:val="clear" w:color="auto" w:fill="FFFFFF"/>
-              </w:rPr>
-            </w:pPr>
-            <w:r>
-              <w:rPr>
-                <w:rFonts w:cs="Times New Roman"/>
-                <w:shd w:val="clear" w:color="auto" w:fill="FFFFFF"/>
-              </w:rPr>
-              <w:t>EPT</w:t>
+              </w:rPr>
+            </w:pPr>
+            <w:r>
+              <w:rPr>
+                <w:rFonts w:cs="Times New Roman"/>
+              </w:rPr>
+              <w:t>EP</w:t>
             </w:r>
           </w:p>
         </w:tc>
@@ -2331,7 +2317,7 @@
               <w:rPr>
                 <w:rFonts w:cs="Times New Roman"/>
               </w:rPr>
-              <w:t>McCoy</w:t>
+              <w:t>Mahala</w:t>
             </w:r>
           </w:p>
         </w:tc>
@@ -2350,7 +2336,7 @@
               <w:rPr>
                 <w:rFonts w:cs="Times New Roman"/>
               </w:rPr>
-              <w:t>Josh</w:t>
+              <w:t>Frank</w:t>
             </w:r>
           </w:p>
         </w:tc>
@@ -2371,7 +2357,14 @@
                 <w:rFonts w:cs="Times New Roman"/>
                 <w:shd w:val="clear" w:color="auto" w:fill="FFFFFF"/>
               </w:rPr>
-              <w:t>jmccoy221@gmail.com</w:t>
+              <w:t>fmahala@zoho</w:t>
+            </w:r>
+            <w:r>
+              <w:rPr>
+                <w:rFonts w:cs="Times New Roman"/>
+                <w:shd w:val="clear" w:color="auto" w:fill="FFFFFF"/>
+              </w:rPr>
+              <w:t>.com</w:t>
             </w:r>
           </w:p>
         </w:tc>
@@ -2387,6 +2380,13 @@
                 <w:shd w:val="clear" w:color="auto" w:fill="FFFFFF"/>
               </w:rPr>
             </w:pPr>
+            <w:r>
+              <w:rPr>
+                <w:rFonts w:cs="Times New Roman"/>
+                <w:shd w:val="clear" w:color="auto" w:fill="FFFFFF"/>
+              </w:rPr>
+              <w:t>EPT</w:t>
+            </w:r>
           </w:p>
         </w:tc>
       </w:tr>
@@ -2425,7 +2425,7 @@
               <w:rPr>
                 <w:rFonts w:cs="Times New Roman"/>
               </w:rPr>
-              <w:t>McGovern</w:t>
+              <w:t>McCoy</w:t>
             </w:r>
           </w:p>
         </w:tc>
@@ -2444,7 +2444,7 @@
               <w:rPr>
                 <w:rFonts w:cs="Times New Roman"/>
               </w:rPr>
-              <w:t>Kevin T.</w:t>
+              <w:t>Josh</w:t>
             </w:r>
           </w:p>
         </w:tc>
@@ -2465,7 +2465,7 @@
                 <w:rFonts w:cs="Times New Roman"/>
                 <w:shd w:val="clear" w:color="auto" w:fill="FFFFFF"/>
               </w:rPr>
-              <w:t>kevin.mcgovern@rocketmail.com</w:t>
+              <w:t>jmccoy221@gmail.com</w:t>
             </w:r>
           </w:p>
         </w:tc>
@@ -2519,7 +2519,7 @@
               <w:rPr>
                 <w:rFonts w:cs="Times New Roman"/>
               </w:rPr>
-              <w:t>McGraw</w:t>
+              <w:t>McGovern</w:t>
             </w:r>
           </w:p>
         </w:tc>
@@ -2538,7 +2538,7 @@
               <w:rPr>
                 <w:rFonts w:cs="Times New Roman"/>
               </w:rPr>
-              <w:t>Bill</w:t>
+              <w:t>Kevin T.</w:t>
             </w:r>
           </w:p>
         </w:tc>
@@ -2557,10 +2557,9 @@
             <w:r>
               <w:rPr>
                 <w:rFonts w:cs="Times New Roman"/>
-                <w:color w:val="222222"/>
-                <w:shd w:val="clear" w:color="auto" w:fill="FFFFFF"/>
-              </w:rPr>
-              <w:t>bill_m_mcgraw@yahoo.com</w:t>
+                <w:shd w:val="clear" w:color="auto" w:fill="FFFFFF"/>
+              </w:rPr>
+              <w:t>kevin.mcgovern@rocketmail.com</w:t>
             </w:r>
           </w:p>
         </w:tc>
@@ -2573,7 +2572,6 @@
               <w:spacing w:line="288" w:lineRule="auto"/>
               <w:rPr>
                 <w:rFonts w:cs="Times New Roman"/>
-                <w:color w:val="222222"/>
                 <w:shd w:val="clear" w:color="auto" w:fill="FFFFFF"/>
               </w:rPr>
             </w:pPr>
@@ -2615,7 +2613,7 @@
               <w:rPr>
                 <w:rFonts w:cs="Times New Roman"/>
               </w:rPr>
-              <w:t>Merts</w:t>
+              <w:t>McGraw</w:t>
             </w:r>
           </w:p>
         </w:tc>
@@ -2634,7 +2632,7 @@
               <w:rPr>
                 <w:rFonts w:cs="Times New Roman"/>
               </w:rPr>
-              <w:t>Andrew</w:t>
+              <w:t>Bill</w:t>
             </w:r>
           </w:p>
         </w:tc>
@@ -2647,14 +2645,16 @@
               <w:spacing w:line="288" w:lineRule="auto"/>
               <w:rPr>
                 <w:rFonts w:cs="Times New Roman"/>
-              </w:rPr>
-            </w:pPr>
-            <w:r>
-              <w:rPr>
-                <w:rFonts w:cs="Times New Roman"/>
-                <w:shd w:val="clear" w:color="auto" w:fill="FFFFFF"/>
-              </w:rPr>
-              <w:t>andrew@andrewmerts.com</w:t>
+                <w:shd w:val="clear" w:color="auto" w:fill="FFFFFF"/>
+              </w:rPr>
+            </w:pPr>
+            <w:r>
+              <w:rPr>
+                <w:rFonts w:cs="Times New Roman"/>
+                <w:color w:val="222222"/>
+                <w:shd w:val="clear" w:color="auto" w:fill="FFFFFF"/>
+              </w:rPr>
+              <w:t>bill_m_mcgraw@yahoo.com</w:t>
             </w:r>
           </w:p>
         </w:tc>
@@ -2667,16 +2667,10 @@
               <w:spacing w:line="288" w:lineRule="auto"/>
               <w:rPr>
                 <w:rFonts w:cs="Times New Roman"/>
-                <w:shd w:val="clear" w:color="auto" w:fill="FFFFFF"/>
-              </w:rPr>
-            </w:pPr>
-            <w:r>
-              <w:rPr>
-                <w:rFonts w:cs="Times New Roman"/>
-                <w:shd w:val="clear" w:color="auto" w:fill="FFFFFF"/>
-              </w:rPr>
-              <w:t>P</w:t>
-            </w:r>
+                <w:color w:val="222222"/>
+                <w:shd w:val="clear" w:color="auto" w:fill="FFFFFF"/>
+              </w:rPr>
+            </w:pPr>
           </w:p>
         </w:tc>
       </w:tr>
@@ -2715,7 +2709,7 @@
               <w:rPr>
                 <w:rFonts w:cs="Times New Roman"/>
               </w:rPr>
-              <w:t>Nobles</w:t>
+              <w:t>Merts</w:t>
             </w:r>
           </w:p>
         </w:tc>
@@ -2734,7 +2728,7 @@
               <w:rPr>
                 <w:rFonts w:cs="Times New Roman"/>
               </w:rPr>
-              <w:t>Billy</w:t>
+              <w:t>Andrew</w:t>
             </w:r>
           </w:p>
         </w:tc>
@@ -2752,14 +2746,9 @@
             <w:r>
               <w:rPr>
                 <w:rFonts w:cs="Times New Roman"/>
-              </w:rPr>
-              <w:t>b</w:t>
-            </w:r>
-            <w:r>
-              <w:rPr>
-                <w:rFonts w:cs="Times New Roman"/>
-              </w:rPr>
-              <w:t>illy_nobles@outlook.com</w:t>
+                <w:shd w:val="clear" w:color="auto" w:fill="FFFFFF"/>
+              </w:rPr>
+              <w:t>andrew@andrewmerts.com</w:t>
             </w:r>
           </w:p>
         </w:tc>
@@ -2772,8 +2761,16 @@
               <w:spacing w:line="288" w:lineRule="auto"/>
               <w:rPr>
                 <w:rFonts w:cs="Times New Roman"/>
-              </w:rPr>
-            </w:pPr>
+                <w:shd w:val="clear" w:color="auto" w:fill="FFFFFF"/>
+              </w:rPr>
+            </w:pPr>
+            <w:r>
+              <w:rPr>
+                <w:rFonts w:cs="Times New Roman"/>
+                <w:shd w:val="clear" w:color="auto" w:fill="FFFFFF"/>
+              </w:rPr>
+              <w:t>P</w:t>
+            </w:r>
           </w:p>
         </w:tc>
       </w:tr>
@@ -2808,14 +2805,12 @@
                 <w:rFonts w:cs="Times New Roman"/>
               </w:rPr>
             </w:pPr>
-            <w:proofErr w:type="spellStart"/>
-            <w:r>
-              <w:rPr>
-                <w:rFonts w:cs="Times New Roman"/>
-              </w:rPr>
-              <w:t>Reyenga</w:t>
-            </w:r>
-            <w:proofErr w:type="spellEnd"/>
+            <w:r>
+              <w:rPr>
+                <w:rFonts w:cs="Times New Roman"/>
+              </w:rPr>
+              <w:t>Nobles</w:t>
+            </w:r>
           </w:p>
         </w:tc>
         <w:tc>
@@ -2833,7 +2828,7 @@
               <w:rPr>
                 <w:rFonts w:cs="Times New Roman"/>
               </w:rPr>
-              <w:t>Joe</w:t>
+              <w:t>Billy</w:t>
             </w:r>
           </w:p>
         </w:tc>
@@ -2846,15 +2841,19 @@
               <w:spacing w:line="288" w:lineRule="auto"/>
               <w:rPr>
                 <w:rFonts w:cs="Times New Roman"/>
-                <w:shd w:val="clear" w:color="auto" w:fill="FFFFFF"/>
-              </w:rPr>
-            </w:pPr>
-            <w:r>
-              <w:rPr>
-                <w:rFonts w:cs="Times New Roman"/>
-                <w:shd w:val="clear" w:color="auto" w:fill="FFFFFF"/>
-              </w:rPr>
-              <w:t>joe.reyenga@gmail.com</w:t>
+              </w:rPr>
+            </w:pPr>
+            <w:r>
+              <w:rPr>
+                <w:rFonts w:cs="Times New Roman"/>
+              </w:rPr>
+              <w:t>b</w:t>
+            </w:r>
+            <w:r>
+              <w:rPr>
+                <w:rFonts w:cs="Times New Roman"/>
+              </w:rPr>
+              <w:t>illy_nobles@outlook.com</w:t>
             </w:r>
           </w:p>
         </w:tc>
@@ -2867,7 +2866,6 @@
               <w:spacing w:line="288" w:lineRule="auto"/>
               <w:rPr>
                 <w:rFonts w:cs="Times New Roman"/>
-                <w:shd w:val="clear" w:color="auto" w:fill="FFFFFF"/>
               </w:rPr>
             </w:pPr>
           </w:p>
@@ -2904,12 +2902,14 @@
                 <w:rFonts w:cs="Times New Roman"/>
               </w:rPr>
             </w:pPr>
-            <w:r>
-              <w:rPr>
-                <w:rFonts w:cs="Times New Roman"/>
-              </w:rPr>
-              <w:t>Roth</w:t>
-            </w:r>
+            <w:proofErr w:type="spellStart"/>
+            <w:r>
+              <w:rPr>
+                <w:rFonts w:cs="Times New Roman"/>
+              </w:rPr>
+              <w:t>Reyenga</w:t>
+            </w:r>
+            <w:proofErr w:type="spellEnd"/>
           </w:p>
         </w:tc>
         <w:tc>
@@ -2927,7 +2927,7 @@
               <w:rPr>
                 <w:rFonts w:cs="Times New Roman"/>
               </w:rPr>
-              <w:t>Chris</w:t>
+              <w:t>Joe</w:t>
             </w:r>
           </w:p>
         </w:tc>
@@ -2948,7 +2948,7 @@
                 <w:rFonts w:cs="Times New Roman"/>
                 <w:shd w:val="clear" w:color="auto" w:fill="FFFFFF"/>
               </w:rPr>
-              <w:t>glider1217@yahoo.com</w:t>
+              <w:t>joe.reyenga@gmail.com</w:t>
             </w:r>
           </w:p>
         </w:tc>
@@ -2964,13 +2964,6 @@
                 <w:shd w:val="clear" w:color="auto" w:fill="FFFFFF"/>
               </w:rPr>
             </w:pPr>
-            <w:r>
-              <w:rPr>
-                <w:rFonts w:cs="Times New Roman"/>
-                <w:shd w:val="clear" w:color="auto" w:fill="FFFFFF"/>
-              </w:rPr>
-              <w:t>P</w:t>
-            </w:r>
           </w:p>
         </w:tc>
       </w:tr>
@@ -3009,7 +3002,7 @@
               <w:rPr>
                 <w:rFonts w:cs="Times New Roman"/>
               </w:rPr>
-              <w:t>Salvador</w:t>
+              <w:t>Roth</w:t>
             </w:r>
           </w:p>
         </w:tc>
@@ -3028,7 +3021,7 @@
               <w:rPr>
                 <w:rFonts w:cs="Times New Roman"/>
               </w:rPr>
-              <w:t>Victor</w:t>
+              <w:t>Chris</w:t>
             </w:r>
           </w:p>
         </w:tc>
@@ -3049,7 +3042,7 @@
                 <w:rFonts w:cs="Times New Roman"/>
                 <w:shd w:val="clear" w:color="auto" w:fill="FFFFFF"/>
               </w:rPr>
-              <w:t>salnrqtbl@gmail.com</w:t>
+              <w:t>glider1217@yahoo.com</w:t>
             </w:r>
           </w:p>
         </w:tc>
@@ -3065,6 +3058,13 @@
                 <w:shd w:val="clear" w:color="auto" w:fill="FFFFFF"/>
               </w:rPr>
             </w:pPr>
+            <w:r>
+              <w:rPr>
+                <w:rFonts w:cs="Times New Roman"/>
+                <w:shd w:val="clear" w:color="auto" w:fill="FFFFFF"/>
+              </w:rPr>
+              <w:t>P</w:t>
+            </w:r>
           </w:p>
         </w:tc>
       </w:tr>
@@ -3103,7 +3103,7 @@
               <w:rPr>
                 <w:rFonts w:cs="Times New Roman"/>
               </w:rPr>
-              <w:t>Sheldon</w:t>
+              <w:t>Salvador</w:t>
             </w:r>
           </w:p>
         </w:tc>
@@ -3122,7 +3122,7 @@
               <w:rPr>
                 <w:rFonts w:cs="Times New Roman"/>
               </w:rPr>
-              <w:t>Skip</w:t>
+              <w:t>Victor</w:t>
             </w:r>
           </w:p>
         </w:tc>
@@ -3135,14 +3135,15 @@
               <w:spacing w:line="288" w:lineRule="auto"/>
               <w:rPr>
                 <w:rFonts w:cs="Times New Roman"/>
-              </w:rPr>
-            </w:pPr>
-            <w:r>
-              <w:rPr>
-                <w:rFonts w:cs="Times New Roman"/>
-                <w:shd w:val="clear" w:color="auto" w:fill="FFFFFF"/>
-              </w:rPr>
-              <w:t>hsheldon16@juno.com</w:t>
+                <w:shd w:val="clear" w:color="auto" w:fill="FFFFFF"/>
+              </w:rPr>
+            </w:pPr>
+            <w:r>
+              <w:rPr>
+                <w:rFonts w:cs="Times New Roman"/>
+                <w:shd w:val="clear" w:color="auto" w:fill="FFFFFF"/>
+              </w:rPr>
+              <w:t>salnrqtbl@gmail.com</w:t>
             </w:r>
           </w:p>
         </w:tc>
@@ -3196,7 +3197,7 @@
               <w:rPr>
                 <w:rFonts w:cs="Times New Roman"/>
               </w:rPr>
-              <w:t>Stevens</w:t>
+              <w:t>Sheldon</w:t>
             </w:r>
           </w:p>
         </w:tc>
@@ -3215,7 +3216,7 @@
               <w:rPr>
                 <w:rFonts w:cs="Times New Roman"/>
               </w:rPr>
-              <w:t>Morris</w:t>
+              <w:t>Skip</w:t>
             </w:r>
           </w:p>
         </w:tc>
@@ -3235,7 +3236,7 @@
                 <w:rFonts w:cs="Times New Roman"/>
                 <w:shd w:val="clear" w:color="auto" w:fill="FFFFFF"/>
               </w:rPr>
-              <w:t>moestevens@cox.net</w:t>
+              <w:t>hsheldon16@juno.com</w:t>
             </w:r>
           </w:p>
         </w:tc>
@@ -3251,13 +3252,6 @@
                 <w:shd w:val="clear" w:color="auto" w:fill="FFFFFF"/>
               </w:rPr>
             </w:pPr>
-            <w:r>
-              <w:rPr>
-                <w:rFonts w:cs="Times New Roman"/>
-                <w:shd w:val="clear" w:color="auto" w:fill="FFFFFF"/>
-              </w:rPr>
-              <w:t>EP</w:t>
-            </w:r>
           </w:p>
         </w:tc>
       </w:tr>
@@ -3296,7 +3290,7 @@
               <w:rPr>
                 <w:rFonts w:cs="Times New Roman"/>
               </w:rPr>
-              <w:t>Strait</w:t>
+              <w:t>Stevens</w:t>
             </w:r>
           </w:p>
         </w:tc>
@@ -3315,7 +3309,7 @@
               <w:rPr>
                 <w:rFonts w:cs="Times New Roman"/>
               </w:rPr>
-              <w:t>Steve</w:t>
+              <w:t>Morris</w:t>
             </w:r>
           </w:p>
         </w:tc>
@@ -3333,8 +3327,9 @@
             <w:r>
               <w:rPr>
                 <w:rFonts w:cs="Times New Roman"/>
-              </w:rPr>
-              <w:t>sestrait@gmail.com</w:t>
+                <w:shd w:val="clear" w:color="auto" w:fill="FFFFFF"/>
+              </w:rPr>
+              <w:t>moestevens@cox.net</w:t>
             </w:r>
           </w:p>
         </w:tc>
@@ -3347,8 +3342,16 @@
               <w:spacing w:line="288" w:lineRule="auto"/>
               <w:rPr>
                 <w:rFonts w:cs="Times New Roman"/>
-              </w:rPr>
-            </w:pPr>
+                <w:shd w:val="clear" w:color="auto" w:fill="FFFFFF"/>
+              </w:rPr>
+            </w:pPr>
+            <w:r>
+              <w:rPr>
+                <w:rFonts w:cs="Times New Roman"/>
+                <w:shd w:val="clear" w:color="auto" w:fill="FFFFFF"/>
+              </w:rPr>
+              <w:t>EP</w:t>
+            </w:r>
           </w:p>
         </w:tc>
       </w:tr>
@@ -3387,7 +3390,7 @@
               <w:rPr>
                 <w:rFonts w:cs="Times New Roman"/>
               </w:rPr>
-              <w:t>Touma</w:t>
+              <w:t>Strait</w:t>
             </w:r>
           </w:p>
         </w:tc>
@@ -3406,7 +3409,7 @@
               <w:rPr>
                 <w:rFonts w:cs="Times New Roman"/>
               </w:rPr>
-              <w:t>Jimmy E.</w:t>
+              <w:t>Steve</w:t>
             </w:r>
           </w:p>
         </w:tc>
@@ -3424,9 +3427,8 @@
             <w:r>
               <w:rPr>
                 <w:rFonts w:cs="Times New Roman"/>
-                <w:shd w:val="clear" w:color="auto" w:fill="FFFFFF"/>
-              </w:rPr>
-              <w:t>aitatanit@gmail.com</w:t>
+              </w:rPr>
+              <w:t>sestrait@gmail.com</w:t>
             </w:r>
           </w:p>
         </w:tc>
@@ -3439,7 +3441,6 @@
               <w:spacing w:line="288" w:lineRule="auto"/>
               <w:rPr>
                 <w:rFonts w:cs="Times New Roman"/>
-                <w:shd w:val="clear" w:color="auto" w:fill="FFFFFF"/>
               </w:rPr>
             </w:pPr>
           </w:p>
@@ -3480,7 +3481,7 @@
               <w:rPr>
                 <w:rFonts w:cs="Times New Roman"/>
               </w:rPr>
-              <w:t>Wagner</w:t>
+              <w:t>Touma</w:t>
             </w:r>
           </w:p>
         </w:tc>
@@ -3499,7 +3500,7 @@
               <w:rPr>
                 <w:rFonts w:cs="Times New Roman"/>
               </w:rPr>
-              <w:t>Bryon</w:t>
+              <w:t>Jimmy E.</w:t>
             </w:r>
           </w:p>
         </w:tc>
@@ -3517,8 +3518,9 @@
             <w:r>
               <w:rPr>
                 <w:rFonts w:cs="Times New Roman"/>
-              </w:rPr>
-              <w:t>ki4cxt@yahoo.com</w:t>
+                <w:shd w:val="clear" w:color="auto" w:fill="FFFFFF"/>
+              </w:rPr>
+              <w:t>aitatanit@gmail.com</w:t>
             </w:r>
           </w:p>
         </w:tc>
@@ -3531,14 +3533,9 @@
               <w:spacing w:line="288" w:lineRule="auto"/>
               <w:rPr>
                 <w:rFonts w:cs="Times New Roman"/>
-              </w:rPr>
-            </w:pPr>
-            <w:r>
-              <w:rPr>
-                <w:rFonts w:cs="Times New Roman"/>
-              </w:rPr>
-              <w:t>EP</w:t>
-            </w:r>
+                <w:shd w:val="clear" w:color="auto" w:fill="FFFFFF"/>
+              </w:rPr>
+            </w:pPr>
           </w:p>
         </w:tc>
       </w:tr>
@@ -3577,7 +3574,7 @@
               <w:rPr>
                 <w:rFonts w:cs="Times New Roman"/>
               </w:rPr>
-              <w:t>West</w:t>
+              <w:t>Wagner</w:t>
             </w:r>
           </w:p>
         </w:tc>
@@ -3596,7 +3593,7 @@
               <w:rPr>
                 <w:rFonts w:cs="Times New Roman"/>
               </w:rPr>
-              <w:t>Phil</w:t>
+              <w:t>Bryon</w:t>
             </w:r>
           </w:p>
         </w:tc>
@@ -3615,7 +3612,7 @@
               <w:rPr>
                 <w:rFonts w:cs="Times New Roman"/>
               </w:rPr>
-              <w:t>a-b-c-d-e-f@cox.net</w:t>
+              <w:t>ki4cxt@yahoo.com</w:t>
             </w:r>
           </w:p>
         </w:tc>
@@ -3630,6 +3627,12 @@
                 <w:rFonts w:cs="Times New Roman"/>
               </w:rPr>
             </w:pPr>
+            <w:r>
+              <w:rPr>
+                <w:rFonts w:cs="Times New Roman"/>
+              </w:rPr>
+              <w:t>EP</w:t>
+            </w:r>
           </w:p>
         </w:tc>
       </w:tr>
@@ -3650,6 +3653,97 @@
                 <w:rFonts w:cs="Times New Roman"/>
               </w:rPr>
               <w:t>35</w:t>
+            </w:r>
+          </w:p>
+        </w:tc>
+        <w:tc>
+          <w:tcPr>
+            <w:tcW w:w="1488" w:type="dxa"/>
+          </w:tcPr>
+          <w:p>
+            <w:pPr>
+              <w:spacing w:line="288" w:lineRule="auto"/>
+              <w:rPr>
+                <w:rFonts w:cs="Times New Roman"/>
+              </w:rPr>
+            </w:pPr>
+            <w:r>
+              <w:rPr>
+                <w:rFonts w:cs="Times New Roman"/>
+              </w:rPr>
+              <w:t>West</w:t>
+            </w:r>
+          </w:p>
+        </w:tc>
+        <w:tc>
+          <w:tcPr>
+            <w:tcW w:w="1656" w:type="dxa"/>
+          </w:tcPr>
+          <w:p>
+            <w:pPr>
+              <w:spacing w:line="288" w:lineRule="auto"/>
+              <w:rPr>
+                <w:rFonts w:cs="Times New Roman"/>
+              </w:rPr>
+            </w:pPr>
+            <w:r>
+              <w:rPr>
+                <w:rFonts w:cs="Times New Roman"/>
+              </w:rPr>
+              <w:t>Phil</w:t>
+            </w:r>
+          </w:p>
+        </w:tc>
+        <w:tc>
+          <w:tcPr>
+            <w:tcW w:w="3927" w:type="dxa"/>
+          </w:tcPr>
+          <w:p>
+            <w:pPr>
+              <w:spacing w:line="288" w:lineRule="auto"/>
+              <w:rPr>
+                <w:rFonts w:cs="Times New Roman"/>
+              </w:rPr>
+            </w:pPr>
+            <w:r>
+              <w:rPr>
+                <w:rFonts w:cs="Times New Roman"/>
+              </w:rPr>
+              <w:t>a-b-c-d-e-f@cox.net</w:t>
+            </w:r>
+          </w:p>
+        </w:tc>
+        <w:tc>
+          <w:tcPr>
+            <w:tcW w:w="2048" w:type="dxa"/>
+          </w:tcPr>
+          <w:p>
+            <w:pPr>
+              <w:spacing w:line="288" w:lineRule="auto"/>
+              <w:rPr>
+                <w:rFonts w:cs="Times New Roman"/>
+              </w:rPr>
+            </w:pPr>
+          </w:p>
+        </w:tc>
+      </w:tr>
+      <w:tr>
+        <w:tc>
+          <w:tcPr>
+            <w:tcW w:w="471" w:type="dxa"/>
+          </w:tcPr>
+          <w:p>
+            <w:pPr>
+              <w:spacing w:line="288" w:lineRule="auto"/>
+              <w:rPr>
+                <w:rFonts w:cs="Times New Roman"/>
+              </w:rPr>
+            </w:pPr>
+            <w:r>
+              <w:rPr>
+                <w:rFonts w:cs="Times New Roman"/>
+              </w:rPr>
+              <w:t>36</w:t>
             </w:r>
           </w:p>
         </w:tc>

</xml_diff>